<commit_message>
Tugas dan Laprak pekan 2
</commit_message>
<xml_diff>
--- a/Laporan Praktikum Razif Al Farisi IF(2511532028)B.docx
+++ b/Laporan Praktikum Razif Al Farisi IF(2511532028)B.docx
@@ -211,6 +211,7 @@
         <w:rPr>
           <w:rFonts w:ascii="Times New Roman" w:hAnsi="Times New Roman" w:cs="Times New Roman"/>
           <w:b/>
+          <w:noProof/>
         </w:rPr>
         <w:drawing>
           <wp:anchor distT="0" distB="0" distL="0" distR="0" simplePos="0" relativeHeight="251661312" behindDoc="1" locked="0" layoutInCell="1" allowOverlap="1" wp14:anchorId="6480A41C" wp14:editId="3624A867">
@@ -1838,7 +1839,12 @@
     <w:sdt>
       <w:sdtPr>
         <w:rPr>
-          <w:rFonts w:ascii="Times New Roman" w:hAnsi="Times New Roman" w:cs="Times New Roman"/>
+          <w:rFonts w:ascii="Times New Roman" w:eastAsiaTheme="minorHAnsi" w:hAnsi="Times New Roman" w:cs="Times New Roman"/>
+          <w:color w:val="auto"/>
+          <w:kern w:val="2"/>
+          <w:sz w:val="24"/>
+          <w:szCs w:val="24"/>
+          <w14:ligatures w14:val="standardContextual"/>
         </w:rPr>
         <w:id w:val="-340622671"/>
         <w:docPartObj>
@@ -1848,15 +1854,9 @@
       </w:sdtPr>
       <w:sdtEndPr>
         <w:rPr>
-          <w:rFonts w:eastAsiaTheme="minorHAnsi"/>
           <w:b/>
           <w:bCs/>
           <w:noProof/>
-          <w:color w:val="auto"/>
-          <w:kern w:val="2"/>
-          <w:sz w:val="24"/>
-          <w:szCs w:val="24"/>
-          <w14:ligatures w14:val="standardContextual"/>
         </w:rPr>
       </w:sdtEndPr>
       <w:sdtContent>
@@ -5393,6 +5393,10 @@
     <w:p>
       <w:pPr>
         <w:pStyle w:val="ListParagraph"/>
+        <w:numPr>
+          <w:ilvl w:val="0"/>
+          <w:numId w:val="28"/>
+        </w:numPr>
         <w:jc w:val="both"/>
         <w:rPr>
           <w:rFonts w:ascii="Times New Roman" w:hAnsi="Times New Roman" w:cs="Times New Roman"/>
@@ -5570,6 +5574,10 @@
     <w:p>
       <w:pPr>
         <w:pStyle w:val="ListParagraph"/>
+        <w:numPr>
+          <w:ilvl w:val="0"/>
+          <w:numId w:val="28"/>
+        </w:numPr>
         <w:jc w:val="both"/>
         <w:rPr>
           <w:rFonts w:ascii="Times New Roman" w:hAnsi="Times New Roman" w:cs="Times New Roman"/>
@@ -5676,8 +5684,6 @@
       <w:r>
         <w:rPr>
           <w:rFonts w:ascii="Times New Roman" w:hAnsi="Times New Roman" w:cs="Times New Roman"/>
-          <w:i/>
-          <w:iCs/>
         </w:rPr>
         <w:t>Java</w:t>
       </w:r>
@@ -5691,6 +5697,10 @@
     <w:p>
       <w:pPr>
         <w:pStyle w:val="ListParagraph"/>
+        <w:numPr>
+          <w:ilvl w:val="0"/>
+          <w:numId w:val="28"/>
+        </w:numPr>
         <w:jc w:val="both"/>
         <w:rPr>
           <w:rFonts w:ascii="Times New Roman" w:hAnsi="Times New Roman" w:cs="Times New Roman"/>
@@ -5790,6 +5800,10 @@
     <w:p>
       <w:pPr>
         <w:pStyle w:val="ListParagraph"/>
+        <w:numPr>
+          <w:ilvl w:val="0"/>
+          <w:numId w:val="28"/>
+        </w:numPr>
         <w:jc w:val="both"/>
         <w:rPr>
           <w:rFonts w:ascii="Times New Roman" w:hAnsi="Times New Roman" w:cs="Times New Roman"/>
@@ -5910,8 +5924,6 @@
       <w:r>
         <w:rPr>
           <w:rFonts w:ascii="Times New Roman" w:hAnsi="Times New Roman" w:cs="Times New Roman"/>
-          <w:i/>
-          <w:iCs/>
         </w:rPr>
         <w:t>Java</w:t>
       </w:r>
@@ -5981,6 +5993,10 @@
     <w:p>
       <w:pPr>
         <w:pStyle w:val="ListParagraph"/>
+        <w:numPr>
+          <w:ilvl w:val="0"/>
+          <w:numId w:val="28"/>
+        </w:numPr>
         <w:jc w:val="both"/>
         <w:rPr>
           <w:rFonts w:ascii="Times New Roman" w:hAnsi="Times New Roman" w:cs="Times New Roman"/>
@@ -6145,9 +6161,15 @@
         <w:rPr>
           <w:rFonts w:ascii="Times New Roman" w:hAnsi="Times New Roman" w:cs="Times New Roman"/>
         </w:rPr>
-        <w:t>pemrograman.</w:t>
-      </w:r>
-      <w:proofErr w:type="spellEnd"/>
+        <w:t>pemrograman</w:t>
+      </w:r>
+      <w:proofErr w:type="spellEnd"/>
+      <w:r>
+        <w:rPr>
+          <w:rFonts w:ascii="Times New Roman" w:hAnsi="Times New Roman" w:cs="Times New Roman"/>
+        </w:rPr>
+        <w:t>.</w:t>
+      </w:r>
     </w:p>
     <w:p>
       <w:pPr>
@@ -13343,9 +13365,15 @@
         <w:rPr>
           <w:rFonts w:ascii="Times New Roman" w:hAnsi="Times New Roman" w:cs="Times New Roman"/>
         </w:rPr>
-        <w:t>dasar.</w:t>
-      </w:r>
-      <w:proofErr w:type="spellEnd"/>
+        <w:t>dasar</w:t>
+      </w:r>
+      <w:proofErr w:type="spellEnd"/>
+      <w:r>
+        <w:rPr>
+          <w:rFonts w:ascii="Times New Roman" w:hAnsi="Times New Roman" w:cs="Times New Roman"/>
+        </w:rPr>
+        <w:t>.</w:t>
+      </w:r>
     </w:p>
     <w:p>
       <w:pPr>
@@ -21501,6 +21529,95 @@
     </w:lvl>
   </w:abstractNum>
   <w:abstractNum w:abstractNumId="22" w15:restartNumberingAfterBreak="0">
+    <w:nsid w:val="58FA43EA"/>
+    <w:multiLevelType w:val="hybridMultilevel"/>
+    <w:tmpl w:val="2ABCEE52"/>
+    <w:lvl w:ilvl="0" w:tplc="0409000F">
+      <w:start w:val="1"/>
+      <w:numFmt w:val="decimal"/>
+      <w:lvlText w:val="%1."/>
+      <w:lvlJc w:val="left"/>
+      <w:pPr>
+        <w:ind w:left="720" w:hanging="360"/>
+      </w:pPr>
+      <w:rPr>
+        <w:rFonts w:hint="default"/>
+      </w:rPr>
+    </w:lvl>
+    <w:lvl w:ilvl="1" w:tplc="04090019" w:tentative="1">
+      <w:start w:val="1"/>
+      <w:numFmt w:val="lowerLetter"/>
+      <w:lvlText w:val="%2."/>
+      <w:lvlJc w:val="left"/>
+      <w:pPr>
+        <w:ind w:left="1440" w:hanging="360"/>
+      </w:pPr>
+    </w:lvl>
+    <w:lvl w:ilvl="2" w:tplc="0409001B" w:tentative="1">
+      <w:start w:val="1"/>
+      <w:numFmt w:val="lowerRoman"/>
+      <w:lvlText w:val="%3."/>
+      <w:lvlJc w:val="right"/>
+      <w:pPr>
+        <w:ind w:left="2160" w:hanging="180"/>
+      </w:pPr>
+    </w:lvl>
+    <w:lvl w:ilvl="3" w:tplc="0409000F" w:tentative="1">
+      <w:start w:val="1"/>
+      <w:numFmt w:val="decimal"/>
+      <w:lvlText w:val="%4."/>
+      <w:lvlJc w:val="left"/>
+      <w:pPr>
+        <w:ind w:left="2880" w:hanging="360"/>
+      </w:pPr>
+    </w:lvl>
+    <w:lvl w:ilvl="4" w:tplc="04090019" w:tentative="1">
+      <w:start w:val="1"/>
+      <w:numFmt w:val="lowerLetter"/>
+      <w:lvlText w:val="%5."/>
+      <w:lvlJc w:val="left"/>
+      <w:pPr>
+        <w:ind w:left="3600" w:hanging="360"/>
+      </w:pPr>
+    </w:lvl>
+    <w:lvl w:ilvl="5" w:tplc="0409001B" w:tentative="1">
+      <w:start w:val="1"/>
+      <w:numFmt w:val="lowerRoman"/>
+      <w:lvlText w:val="%6."/>
+      <w:lvlJc w:val="right"/>
+      <w:pPr>
+        <w:ind w:left="4320" w:hanging="180"/>
+      </w:pPr>
+    </w:lvl>
+    <w:lvl w:ilvl="6" w:tplc="0409000F" w:tentative="1">
+      <w:start w:val="1"/>
+      <w:numFmt w:val="decimal"/>
+      <w:lvlText w:val="%7."/>
+      <w:lvlJc w:val="left"/>
+      <w:pPr>
+        <w:ind w:left="5040" w:hanging="360"/>
+      </w:pPr>
+    </w:lvl>
+    <w:lvl w:ilvl="7" w:tplc="04090019" w:tentative="1">
+      <w:start w:val="1"/>
+      <w:numFmt w:val="lowerLetter"/>
+      <w:lvlText w:val="%8."/>
+      <w:lvlJc w:val="left"/>
+      <w:pPr>
+        <w:ind w:left="5760" w:hanging="360"/>
+      </w:pPr>
+    </w:lvl>
+    <w:lvl w:ilvl="8" w:tplc="0409001B" w:tentative="1">
+      <w:start w:val="1"/>
+      <w:numFmt w:val="lowerRoman"/>
+      <w:lvlText w:val="%9."/>
+      <w:lvlJc w:val="right"/>
+      <w:pPr>
+        <w:ind w:left="6480" w:hanging="180"/>
+      </w:pPr>
+    </w:lvl>
+  </w:abstractNum>
+  <w:abstractNum w:abstractNumId="23" w15:restartNumberingAfterBreak="0">
     <w:nsid w:val="5C7419BA"/>
     <w:multiLevelType w:val="multilevel"/>
     <w:tmpl w:val="E81068D2"/>
@@ -21614,7 +21731,7 @@
       </w:rPr>
     </w:lvl>
   </w:abstractNum>
-  <w:abstractNum w:abstractNumId="23" w15:restartNumberingAfterBreak="0">
+  <w:abstractNum w:abstractNumId="24" w15:restartNumberingAfterBreak="0">
     <w:nsid w:val="5FFD3241"/>
     <w:multiLevelType w:val="hybridMultilevel"/>
     <w:tmpl w:val="3DF2C848"/>
@@ -21703,7 +21820,7 @@
       </w:pPr>
     </w:lvl>
   </w:abstractNum>
-  <w:abstractNum w:abstractNumId="24" w15:restartNumberingAfterBreak="0">
+  <w:abstractNum w:abstractNumId="25" w15:restartNumberingAfterBreak="0">
     <w:nsid w:val="67253BB8"/>
     <w:multiLevelType w:val="hybridMultilevel"/>
     <w:tmpl w:val="1198454E"/>
@@ -21792,7 +21909,7 @@
       </w:pPr>
     </w:lvl>
   </w:abstractNum>
-  <w:abstractNum w:abstractNumId="25" w15:restartNumberingAfterBreak="0">
+  <w:abstractNum w:abstractNumId="26" w15:restartNumberingAfterBreak="0">
     <w:nsid w:val="683A3FED"/>
     <w:multiLevelType w:val="hybridMultilevel"/>
     <w:tmpl w:val="53541230"/>
@@ -21878,7 +21995,7 @@
       </w:pPr>
     </w:lvl>
   </w:abstractNum>
-  <w:abstractNum w:abstractNumId="26" w15:restartNumberingAfterBreak="0">
+  <w:abstractNum w:abstractNumId="27" w15:restartNumberingAfterBreak="0">
     <w:nsid w:val="7B053D89"/>
     <w:multiLevelType w:val="multilevel"/>
     <w:tmpl w:val="BED0A84C"/>
@@ -22013,7 +22130,7 @@
     <w:abstractNumId w:val="9"/>
   </w:num>
   <w:num w:numId="8" w16cid:durableId="1991447942">
-    <w:abstractNumId w:val="25"/>
+    <w:abstractNumId w:val="26"/>
   </w:num>
   <w:num w:numId="9" w16cid:durableId="1177497609">
     <w:abstractNumId w:val="3"/>
@@ -22037,7 +22154,7 @@
     <w:abstractNumId w:val="1"/>
   </w:num>
   <w:num w:numId="16" w16cid:durableId="677734857">
-    <w:abstractNumId w:val="24"/>
+    <w:abstractNumId w:val="25"/>
   </w:num>
   <w:num w:numId="17" w16cid:durableId="1323122789">
     <w:abstractNumId w:val="7"/>
@@ -22061,15 +22178,18 @@
     <w:abstractNumId w:val="12"/>
   </w:num>
   <w:num w:numId="24" w16cid:durableId="436565772">
-    <w:abstractNumId w:val="23"/>
+    <w:abstractNumId w:val="24"/>
   </w:num>
   <w:num w:numId="25" w16cid:durableId="1158886918">
-    <w:abstractNumId w:val="26"/>
+    <w:abstractNumId w:val="27"/>
   </w:num>
   <w:num w:numId="26" w16cid:durableId="328145262">
     <w:abstractNumId w:val="5"/>
   </w:num>
   <w:num w:numId="27" w16cid:durableId="1213038219">
+    <w:abstractNumId w:val="23"/>
+  </w:num>
+  <w:num w:numId="28" w16cid:durableId="320699260">
     <w:abstractNumId w:val="22"/>
   </w:num>
 </w:numbering>
@@ -22677,6 +22797,7 @@
   <w:style w:type="character" w:default="1" w:styleId="DefaultParagraphFont">
     <w:name w:val="Default Paragraph Font"/>
     <w:uiPriority w:val="1"/>
+    <w:semiHidden/>
     <w:unhideWhenUsed/>
   </w:style>
   <w:style w:type="table" w:default="1" w:styleId="TableNormal">

</xml_diff>